<commit_message>
lab 5 minor change
</commit_message>
<xml_diff>
--- a/CS/reports/FAF213_KonjevicAlexandra_laborator5.docx
+++ b/CS/reports/FAF213_KonjevicAlexandra_laborator5.docx
@@ -668,7 +668,23 @@
           <w:szCs w:val="28"/>
           <w:lang w:eastAsia="ro-RO"/>
         </w:rPr>
-        <w:t>Task 3: Using the platform wolframalpha.com or the Wolfram Mathematica application, perform the Diffie-Hellman key exchange between Alice and Bob, who are using the AES algorithm with a 256-bit key. The secret numbers a and b must be randomly chosen in accordance with the algorithm's requirements (p and generator are provided below).</w:t>
+        <w:t xml:space="preserve">Task </w:t>
+      </w:r>
+      <w:r>
+        <w:rPr>
+          <w:sz w:val="28"/>
+          <w:szCs w:val="28"/>
+          <w:lang w:eastAsia="ro-RO"/>
+        </w:rPr>
+        <w:t>2.</w:t>
+      </w:r>
+      <w:r>
+        <w:rPr>
+          <w:sz w:val="28"/>
+          <w:szCs w:val="28"/>
+          <w:lang w:eastAsia="ro-RO"/>
+        </w:rPr>
+        <w:t>3: Using the platform wolframalpha.com or the Wolfram Mathematica application, perform the Diffie-Hellman key exchange between Alice and Bob, who are using the AES algorithm with a 256-bit key. The secret numbers a and b must be randomly chosen in accordance with the algorithm's requirements (p and generator are provided below).</w:t>
       </w:r>
     </w:p>
     <w:p>
@@ -1561,7 +1577,27 @@
           <w:sz w:val="20"/>
           <w:szCs w:val="20"/>
         </w:rPr>
-        <w:t xml:space="preserve">d </w:t>
+        <w:t>d</w:t>
+      </w:r>
+      <w:r>
+        <w:rPr>
+          <w:rFonts w:ascii="Courier New" w:hAnsi="Courier New" w:cs="Courier New"/>
+          <w:b w:val="0"/>
+          <w:bCs w:val="0"/>
+          <w:sz w:val="20"/>
+          <w:szCs w:val="20"/>
+        </w:rPr>
+        <w:t xml:space="preserve"> (private key)</w:t>
+      </w:r>
+      <w:r>
+        <w:rPr>
+          <w:rFonts w:ascii="Courier New" w:hAnsi="Courier New" w:cs="Courier New"/>
+          <w:b w:val="0"/>
+          <w:bCs w:val="0"/>
+          <w:sz w:val="20"/>
+          <w:szCs w:val="20"/>
+        </w:rPr>
+        <w:t xml:space="preserve"> </w:t>
       </w:r>
       <w:r>
         <w:rPr>
@@ -1638,7 +1674,23 @@
             <w:b w:val="0"/>
             <w:bCs w:val="0"/>
           </w:rPr>
-          <w:t>https://www.rapidtables.com/convert/number/ascii-hex-bin-dec-converter.html</w:t>
+          <w:t>https://www.rapidtables.com/convert/numb</w:t>
+        </w:r>
+        <w:r>
+          <w:rPr>
+            <w:rStyle w:val="Hyperlink"/>
+            <w:b w:val="0"/>
+            <w:bCs w:val="0"/>
+          </w:rPr>
+          <w:t>e</w:t>
+        </w:r>
+        <w:r>
+          <w:rPr>
+            <w:rStyle w:val="Hyperlink"/>
+            <w:b w:val="0"/>
+            <w:bCs w:val="0"/>
+          </w:rPr>
+          <w:t>r/ascii-hex-bin-dec-converter.html</w:t>
         </w:r>
       </w:hyperlink>
       <w:r>
@@ -2326,21 +2378,7 @@
           <w:b w:val="0"/>
           <w:bCs w:val="0"/>
         </w:rPr>
-        <w:t xml:space="preserve">The public key, </w:t>
-      </w:r>
-      <w:r>
-        <w:rPr>
-          <w:b w:val="0"/>
-          <w:bCs w:val="0"/>
-        </w:rPr>
-        <w:t>h</w:t>
-      </w:r>
-      <w:r>
-        <w:rPr>
-          <w:b w:val="0"/>
-          <w:bCs w:val="0"/>
-        </w:rPr>
-        <w:t>, is computed using the formula:</w:t>
+        <w:t>The public key, is computed using the formula:</w:t>
       </w:r>
     </w:p>
     <w:p>
@@ -3662,6 +3700,27 @@
           <w:bCs w:val="0"/>
         </w:rPr>
         <w:t>Thus both actors calculate the shared key</w:t>
+      </w:r>
+      <w:r>
+        <w:rPr>
+          <w:b w:val="0"/>
+          <w:bCs w:val="0"/>
+        </w:rPr>
+        <w:t xml:space="preserve"> (</w:t>
+      </w:r>
+      <w:r>
+        <w:rPr>
+          <w:b w:val="0"/>
+          <w:bCs w:val="0"/>
+        </w:rPr>
+        <w:t>KpubB^KprA mod p</w:t>
+      </w:r>
+      <w:r>
+        <w:rPr>
+          <w:b w:val="0"/>
+          <w:bCs w:val="0"/>
+        </w:rPr>
+        <w:t>)</w:t>
       </w:r>
       <w:r>
         <w:rPr>

</xml_diff>